<commit_message>
Update K3520058_Nur Isnaini Hanifah_Chapter 3_Praktikum 1.docx
</commit_message>
<xml_diff>
--- a/K3520058_Nur Isnaini Hanifah_Chapter 3_Praktikum 1.docx
+++ b/K3520058_Nur Isnaini Hanifah_Chapter 3_Praktikum 1.docx
@@ -231,11 +231,19 @@
           <w:rFonts w:ascii="Courier New" w:hAnsi="Courier New" w:cs="Courier New"/>
         </w:rPr>
       </w:pPr>
-      <w:r>
-        <w:rPr>
-          <w:rFonts w:ascii="Courier New" w:hAnsi="Courier New" w:cs="Courier New"/>
-        </w:rPr>
-        <w:t>print("Hello world")</w:t>
+      <w:proofErr w:type="gramStart"/>
+      <w:r>
+        <w:rPr>
+          <w:rFonts w:ascii="Courier New" w:hAnsi="Courier New" w:cs="Courier New"/>
+        </w:rPr>
+        <w:t>print(</w:t>
+      </w:r>
+      <w:proofErr w:type="gramEnd"/>
+      <w:r>
+        <w:rPr>
+          <w:rFonts w:ascii="Courier New" w:hAnsi="Courier New" w:cs="Courier New"/>
+        </w:rPr>
+        <w:t>"Hello world")</w:t>
       </w:r>
     </w:p>
     <w:p>
@@ -291,7 +299,23 @@
         <w:shd w:val="clear" w:color="auto" w:fill="FBE4D5" w:themeFill="accent2" w:themeFillTint="33"/>
       </w:pPr>
       <w:r>
-        <w:t>Program diatas akan mengahsilkan output Hello World. Fungsi perintah print() dalam program adalah untuk menamilpan text yang yang berada diantara petik dua di layar.</w:t>
+        <w:t xml:space="preserve">Program diatas </w:t>
+      </w:r>
+      <w:proofErr w:type="gramStart"/>
+      <w:r>
+        <w:t>akan</w:t>
+      </w:r>
+      <w:proofErr w:type="gramEnd"/>
+      <w:r>
+        <w:t xml:space="preserve"> mengahsilkan output Hello World. Fungsi perintah </w:t>
+      </w:r>
+      <w:proofErr w:type="gramStart"/>
+      <w:r>
+        <w:t>print(</w:t>
+      </w:r>
+      <w:proofErr w:type="gramEnd"/>
+      <w:r>
+        <w:t>) dalam program adalah untuk menamilpan text yang yang berada diantara petik dua di layar.</w:t>
       </w:r>
     </w:p>
     <w:p>
@@ -338,11 +362,19 @@
           <w:rFonts w:ascii="Courier New" w:hAnsi="Courier New" w:cs="Courier New"/>
         </w:rPr>
       </w:pPr>
-      <w:r>
-        <w:rPr>
-          <w:rFonts w:ascii="Courier New" w:hAnsi="Courier New" w:cs="Courier New"/>
-        </w:rPr>
-        <w:t>print("Hello world</w:t>
+      <w:proofErr w:type="gramStart"/>
+      <w:r>
+        <w:rPr>
+          <w:rFonts w:ascii="Courier New" w:hAnsi="Courier New" w:cs="Courier New"/>
+        </w:rPr>
+        <w:t>print(</w:t>
+      </w:r>
+      <w:proofErr w:type="gramEnd"/>
+      <w:r>
+        <w:rPr>
+          <w:rFonts w:ascii="Courier New" w:hAnsi="Courier New" w:cs="Courier New"/>
+        </w:rPr>
+        <w:t>"Hello world</w:t>
       </w:r>
       <w:r>
         <w:rPr>
@@ -364,11 +396,19 @@
           <w:rFonts w:ascii="Courier New" w:hAnsi="Courier New" w:cs="Courier New"/>
         </w:rPr>
       </w:pPr>
-      <w:r>
-        <w:rPr>
-          <w:rFonts w:ascii="Courier New" w:hAnsi="Courier New" w:cs="Courier New"/>
-        </w:rPr>
-        <w:t>print("Hello world</w:t>
+      <w:proofErr w:type="gramStart"/>
+      <w:r>
+        <w:rPr>
+          <w:rFonts w:ascii="Courier New" w:hAnsi="Courier New" w:cs="Courier New"/>
+        </w:rPr>
+        <w:t>print(</w:t>
+      </w:r>
+      <w:proofErr w:type="gramEnd"/>
+      <w:r>
+        <w:rPr>
+          <w:rFonts w:ascii="Courier New" w:hAnsi="Courier New" w:cs="Courier New"/>
+        </w:rPr>
+        <w:t>"Hello world</w:t>
       </w:r>
       <w:r>
         <w:rPr>
@@ -390,11 +430,19 @@
           <w:rFonts w:ascii="Courier New" w:hAnsi="Courier New" w:cs="Courier New"/>
         </w:rPr>
       </w:pPr>
-      <w:r>
-        <w:rPr>
-          <w:rFonts w:ascii="Courier New" w:hAnsi="Courier New" w:cs="Courier New"/>
-        </w:rPr>
-        <w:t>print("Hello world</w:t>
+      <w:proofErr w:type="gramStart"/>
+      <w:r>
+        <w:rPr>
+          <w:rFonts w:ascii="Courier New" w:hAnsi="Courier New" w:cs="Courier New"/>
+        </w:rPr>
+        <w:t>print(</w:t>
+      </w:r>
+      <w:proofErr w:type="gramEnd"/>
+      <w:r>
+        <w:rPr>
+          <w:rFonts w:ascii="Courier New" w:hAnsi="Courier New" w:cs="Courier New"/>
+        </w:rPr>
+        <w:t>"Hello world</w:t>
       </w:r>
       <w:r>
         <w:rPr>
@@ -423,7 +471,15 @@
         </w:numPr>
       </w:pPr>
       <w:r>
-        <w:t>Jalankan kode program tersebut, lalu amati hasilnya!</w:t>
+        <w:t xml:space="preserve">Jalankan kode program tersebut, lalu </w:t>
+      </w:r>
+      <w:proofErr w:type="gramStart"/>
+      <w:r>
+        <w:t>amati</w:t>
+      </w:r>
+      <w:proofErr w:type="gramEnd"/>
+      <w:r>
+        <w:t xml:space="preserve"> hasilnya!</w:t>
       </w:r>
     </w:p>
     <w:p>
@@ -540,49 +596,79 @@
         </w:rPr>
         <w:t xml:space="preserve"># </w:t>
       </w:r>
-      <w:r>
-        <w:rPr>
-          <w:rFonts w:ascii="Courier New" w:hAnsi="Courier New" w:cs="Courier New"/>
-          <w:sz w:val="20"/>
-          <w:szCs w:val="20"/>
-        </w:rPr>
-        <w:t>import library</w:t>
-      </w:r>
-    </w:p>
-    <w:p>
-      <w:pPr>
-        <w:pStyle w:val="ListParagraph"/>
-        <w:rPr>
-          <w:rFonts w:ascii="Courier New" w:hAnsi="Courier New" w:cs="Courier New"/>
-          <w:sz w:val="20"/>
-          <w:szCs w:val="20"/>
-        </w:rPr>
-      </w:pPr>
-      <w:r>
-        <w:rPr>
-          <w:rFonts w:ascii="Courier New" w:hAnsi="Courier New" w:cs="Courier New"/>
-          <w:sz w:val="20"/>
-          <w:szCs w:val="20"/>
-        </w:rPr>
-        <w:t>import time</w:t>
-      </w:r>
-    </w:p>
-    <w:p>
-      <w:pPr>
-        <w:pStyle w:val="ListParagraph"/>
-        <w:rPr>
-          <w:rFonts w:ascii="Courier New" w:hAnsi="Courier New" w:cs="Courier New"/>
-          <w:sz w:val="20"/>
-          <w:szCs w:val="20"/>
-        </w:rPr>
-      </w:pPr>
-      <w:r>
-        <w:rPr>
-          <w:rFonts w:ascii="Courier New" w:hAnsi="Courier New" w:cs="Courier New"/>
-          <w:sz w:val="20"/>
-          <w:szCs w:val="20"/>
-        </w:rPr>
-        <w:t>import datetime</w:t>
+      <w:proofErr w:type="gramStart"/>
+      <w:r>
+        <w:rPr>
+          <w:rFonts w:ascii="Courier New" w:hAnsi="Courier New" w:cs="Courier New"/>
+          <w:sz w:val="20"/>
+          <w:szCs w:val="20"/>
+        </w:rPr>
+        <w:t>import</w:t>
+      </w:r>
+      <w:proofErr w:type="gramEnd"/>
+      <w:r>
+        <w:rPr>
+          <w:rFonts w:ascii="Courier New" w:hAnsi="Courier New" w:cs="Courier New"/>
+          <w:sz w:val="20"/>
+          <w:szCs w:val="20"/>
+        </w:rPr>
+        <w:t xml:space="preserve"> library</w:t>
+      </w:r>
+    </w:p>
+    <w:p>
+      <w:pPr>
+        <w:pStyle w:val="ListParagraph"/>
+        <w:rPr>
+          <w:rFonts w:ascii="Courier New" w:hAnsi="Courier New" w:cs="Courier New"/>
+          <w:sz w:val="20"/>
+          <w:szCs w:val="20"/>
+        </w:rPr>
+      </w:pPr>
+      <w:proofErr w:type="gramStart"/>
+      <w:r>
+        <w:rPr>
+          <w:rFonts w:ascii="Courier New" w:hAnsi="Courier New" w:cs="Courier New"/>
+          <w:sz w:val="20"/>
+          <w:szCs w:val="20"/>
+        </w:rPr>
+        <w:t>import</w:t>
+      </w:r>
+      <w:proofErr w:type="gramEnd"/>
+      <w:r>
+        <w:rPr>
+          <w:rFonts w:ascii="Courier New" w:hAnsi="Courier New" w:cs="Courier New"/>
+          <w:sz w:val="20"/>
+          <w:szCs w:val="20"/>
+        </w:rPr>
+        <w:t xml:space="preserve"> time</w:t>
+      </w:r>
+    </w:p>
+    <w:p>
+      <w:pPr>
+        <w:pStyle w:val="ListParagraph"/>
+        <w:rPr>
+          <w:rFonts w:ascii="Courier New" w:hAnsi="Courier New" w:cs="Courier New"/>
+          <w:sz w:val="20"/>
+          <w:szCs w:val="20"/>
+        </w:rPr>
+      </w:pPr>
+      <w:proofErr w:type="gramStart"/>
+      <w:r>
+        <w:rPr>
+          <w:rFonts w:ascii="Courier New" w:hAnsi="Courier New" w:cs="Courier New"/>
+          <w:sz w:val="20"/>
+          <w:szCs w:val="20"/>
+        </w:rPr>
+        <w:t>import</w:t>
+      </w:r>
+      <w:proofErr w:type="gramEnd"/>
+      <w:r>
+        <w:rPr>
+          <w:rFonts w:ascii="Courier New" w:hAnsi="Courier New" w:cs="Courier New"/>
+          <w:sz w:val="20"/>
+          <w:szCs w:val="20"/>
+        </w:rPr>
+        <w:t xml:space="preserve"> datetime</w:t>
       </w:r>
     </w:p>
     <w:p>
@@ -618,25 +704,53 @@
           <w:sz w:val="20"/>
           <w:szCs w:val="20"/>
         </w:rPr>
-        <w:t>input nama user</w:t>
-      </w:r>
-    </w:p>
-    <w:p>
-      <w:pPr>
-        <w:pStyle w:val="ListParagraph"/>
-        <w:rPr>
-          <w:rFonts w:ascii="Courier New" w:hAnsi="Courier New" w:cs="Courier New"/>
-          <w:sz w:val="20"/>
-          <w:szCs w:val="20"/>
-        </w:rPr>
-      </w:pPr>
-      <w:r>
-        <w:rPr>
-          <w:rFonts w:ascii="Courier New" w:hAnsi="Courier New" w:cs="Courier New"/>
-          <w:sz w:val="20"/>
-          <w:szCs w:val="20"/>
-        </w:rPr>
-        <w:t>nama = input("Hallo... nama saya Mr. Kompie, nama Anda siapa? ")</w:t>
+        <w:t xml:space="preserve">input </w:t>
+      </w:r>
+      <w:proofErr w:type="gramStart"/>
+      <w:r>
+        <w:rPr>
+          <w:rFonts w:ascii="Courier New" w:hAnsi="Courier New" w:cs="Courier New"/>
+          <w:sz w:val="20"/>
+          <w:szCs w:val="20"/>
+        </w:rPr>
+        <w:t>nama</w:t>
+      </w:r>
+      <w:proofErr w:type="gramEnd"/>
+      <w:r>
+        <w:rPr>
+          <w:rFonts w:ascii="Courier New" w:hAnsi="Courier New" w:cs="Courier New"/>
+          <w:sz w:val="20"/>
+          <w:szCs w:val="20"/>
+        </w:rPr>
+        <w:t xml:space="preserve"> user</w:t>
+      </w:r>
+    </w:p>
+    <w:p>
+      <w:pPr>
+        <w:pStyle w:val="ListParagraph"/>
+        <w:rPr>
+          <w:rFonts w:ascii="Courier New" w:hAnsi="Courier New" w:cs="Courier New"/>
+          <w:sz w:val="20"/>
+          <w:szCs w:val="20"/>
+        </w:rPr>
+      </w:pPr>
+      <w:proofErr w:type="gramStart"/>
+      <w:r>
+        <w:rPr>
+          <w:rFonts w:ascii="Courier New" w:hAnsi="Courier New" w:cs="Courier New"/>
+          <w:sz w:val="20"/>
+          <w:szCs w:val="20"/>
+        </w:rPr>
+        <w:t>nama</w:t>
+      </w:r>
+      <w:proofErr w:type="gramEnd"/>
+      <w:r>
+        <w:rPr>
+          <w:rFonts w:ascii="Courier New" w:hAnsi="Courier New" w:cs="Courier New"/>
+          <w:sz w:val="20"/>
+          <w:szCs w:val="20"/>
+        </w:rPr>
+        <w:t xml:space="preserve"> = input("Hallo... nama saya Mr. Kompie, nama Anda siapa? ")</w:t>
       </w:r>
     </w:p>
     <w:p>
@@ -666,31 +780,69 @@
         </w:rPr>
         <w:t xml:space="preserve"># </w:t>
       </w:r>
-      <w:r>
-        <w:rPr>
-          <w:rFonts w:ascii="Courier New" w:hAnsi="Courier New" w:cs="Courier New"/>
-          <w:sz w:val="20"/>
-          <w:szCs w:val="20"/>
-        </w:rPr>
-        <w:t>tampilkan nama user</w:t>
-      </w:r>
-    </w:p>
-    <w:p>
-      <w:pPr>
-        <w:pStyle w:val="ListParagraph"/>
-        <w:rPr>
-          <w:rFonts w:ascii="Courier New" w:hAnsi="Courier New" w:cs="Courier New"/>
-          <w:sz w:val="20"/>
-          <w:szCs w:val="20"/>
-        </w:rPr>
-      </w:pPr>
-      <w:r>
-        <w:rPr>
-          <w:rFonts w:ascii="Courier New" w:hAnsi="Courier New" w:cs="Courier New"/>
-          <w:sz w:val="20"/>
-          <w:szCs w:val="20"/>
-        </w:rPr>
-        <w:t>print("Oh.. nama Anda", nama, ", nama yang bagus sekali.")</w:t>
+      <w:proofErr w:type="gramStart"/>
+      <w:r>
+        <w:rPr>
+          <w:rFonts w:ascii="Courier New" w:hAnsi="Courier New" w:cs="Courier New"/>
+          <w:sz w:val="20"/>
+          <w:szCs w:val="20"/>
+        </w:rPr>
+        <w:t>tampilkan</w:t>
+      </w:r>
+      <w:proofErr w:type="gramEnd"/>
+      <w:r>
+        <w:rPr>
+          <w:rFonts w:ascii="Courier New" w:hAnsi="Courier New" w:cs="Courier New"/>
+          <w:sz w:val="20"/>
+          <w:szCs w:val="20"/>
+        </w:rPr>
+        <w:t xml:space="preserve"> nama user</w:t>
+      </w:r>
+    </w:p>
+    <w:p>
+      <w:pPr>
+        <w:pStyle w:val="ListParagraph"/>
+        <w:rPr>
+          <w:rFonts w:ascii="Courier New" w:hAnsi="Courier New" w:cs="Courier New"/>
+          <w:sz w:val="20"/>
+          <w:szCs w:val="20"/>
+        </w:rPr>
+      </w:pPr>
+      <w:proofErr w:type="gramStart"/>
+      <w:r>
+        <w:rPr>
+          <w:rFonts w:ascii="Courier New" w:hAnsi="Courier New" w:cs="Courier New"/>
+          <w:sz w:val="20"/>
+          <w:szCs w:val="20"/>
+        </w:rPr>
+        <w:t>print(</w:t>
+      </w:r>
+      <w:proofErr w:type="gramEnd"/>
+      <w:r>
+        <w:rPr>
+          <w:rFonts w:ascii="Courier New" w:hAnsi="Courier New" w:cs="Courier New"/>
+          <w:sz w:val="20"/>
+          <w:szCs w:val="20"/>
+        </w:rPr>
+        <w:t xml:space="preserve">"Oh.. nama Anda", nama, </w:t>
+      </w:r>
+      <w:proofErr w:type="gramStart"/>
+      <w:r>
+        <w:rPr>
+          <w:rFonts w:ascii="Courier New" w:hAnsi="Courier New" w:cs="Courier New"/>
+          <w:sz w:val="20"/>
+          <w:szCs w:val="20"/>
+        </w:rPr>
+        <w:t>",</w:t>
+      </w:r>
+      <w:proofErr w:type="gramEnd"/>
+      <w:r>
+        <w:rPr>
+          <w:rFonts w:ascii="Courier New" w:hAnsi="Courier New" w:cs="Courier New"/>
+          <w:sz w:val="20"/>
+          <w:szCs w:val="20"/>
+        </w:rPr>
+        <w:t xml:space="preserve"> nama yang bagus sekali.")</w:t>
       </w:r>
     </w:p>
     <w:p>
@@ -730,31 +882,51 @@
         </w:rPr>
         <w:t xml:space="preserve"># </w:t>
       </w:r>
-      <w:r>
-        <w:rPr>
-          <w:rFonts w:ascii="Courier New" w:hAnsi="Courier New" w:cs="Courier New"/>
-          <w:sz w:val="20"/>
-          <w:szCs w:val="20"/>
-        </w:rPr>
-        <w:t>kasih jeda 3 detik</w:t>
-      </w:r>
-    </w:p>
-    <w:p>
-      <w:pPr>
-        <w:pStyle w:val="ListParagraph"/>
-        <w:rPr>
-          <w:rFonts w:ascii="Courier New" w:hAnsi="Courier New" w:cs="Courier New"/>
-          <w:sz w:val="20"/>
-          <w:szCs w:val="20"/>
-        </w:rPr>
-      </w:pPr>
-      <w:r>
-        <w:rPr>
-          <w:rFonts w:ascii="Courier New" w:hAnsi="Courier New" w:cs="Courier New"/>
-          <w:sz w:val="20"/>
-          <w:szCs w:val="20"/>
-        </w:rPr>
-        <w:t>time.sleep(3)</w:t>
+      <w:proofErr w:type="gramStart"/>
+      <w:r>
+        <w:rPr>
+          <w:rFonts w:ascii="Courier New" w:hAnsi="Courier New" w:cs="Courier New"/>
+          <w:sz w:val="20"/>
+          <w:szCs w:val="20"/>
+        </w:rPr>
+        <w:t>kasih</w:t>
+      </w:r>
+      <w:proofErr w:type="gramEnd"/>
+      <w:r>
+        <w:rPr>
+          <w:rFonts w:ascii="Courier New" w:hAnsi="Courier New" w:cs="Courier New"/>
+          <w:sz w:val="20"/>
+          <w:szCs w:val="20"/>
+        </w:rPr>
+        <w:t xml:space="preserve"> jeda 3 detik</w:t>
+      </w:r>
+    </w:p>
+    <w:p>
+      <w:pPr>
+        <w:pStyle w:val="ListParagraph"/>
+        <w:rPr>
+          <w:rFonts w:ascii="Courier New" w:hAnsi="Courier New" w:cs="Courier New"/>
+          <w:sz w:val="20"/>
+          <w:szCs w:val="20"/>
+        </w:rPr>
+      </w:pPr>
+      <w:proofErr w:type="gramStart"/>
+      <w:r>
+        <w:rPr>
+          <w:rFonts w:ascii="Courier New" w:hAnsi="Courier New" w:cs="Courier New"/>
+          <w:sz w:val="20"/>
+          <w:szCs w:val="20"/>
+        </w:rPr>
+        <w:t>time.sleep(</w:t>
+      </w:r>
+      <w:proofErr w:type="gramEnd"/>
+      <w:r>
+        <w:rPr>
+          <w:rFonts w:ascii="Courier New" w:hAnsi="Courier New" w:cs="Courier New"/>
+          <w:sz w:val="20"/>
+          <w:szCs w:val="20"/>
+        </w:rPr>
+        <w:t>3)</w:t>
       </w:r>
     </w:p>
     <w:p>
@@ -802,13 +974,41 @@
           <w:szCs w:val="20"/>
         </w:rPr>
       </w:pPr>
-      <w:r>
-        <w:rPr>
-          <w:rFonts w:ascii="Courier New" w:hAnsi="Courier New" w:cs="Courier New"/>
-          <w:sz w:val="20"/>
-          <w:szCs w:val="20"/>
-        </w:rPr>
-        <w:t>thnLahir = int(input("BTW... " + nama + "kamu lahir tahun berapa? "))</w:t>
+      <w:proofErr w:type="gramStart"/>
+      <w:r>
+        <w:rPr>
+          <w:rFonts w:ascii="Courier New" w:hAnsi="Courier New" w:cs="Courier New"/>
+          <w:sz w:val="20"/>
+          <w:szCs w:val="20"/>
+        </w:rPr>
+        <w:t>thnLahir</w:t>
+      </w:r>
+      <w:proofErr w:type="gramEnd"/>
+      <w:r>
+        <w:rPr>
+          <w:rFonts w:ascii="Courier New" w:hAnsi="Courier New" w:cs="Courier New"/>
+          <w:sz w:val="20"/>
+          <w:szCs w:val="20"/>
+        </w:rPr>
+        <w:t xml:space="preserve"> = int(input("BTW... " + </w:t>
+      </w:r>
+      <w:proofErr w:type="gramStart"/>
+      <w:r>
+        <w:rPr>
+          <w:rFonts w:ascii="Courier New" w:hAnsi="Courier New" w:cs="Courier New"/>
+          <w:sz w:val="20"/>
+          <w:szCs w:val="20"/>
+        </w:rPr>
+        <w:t>nama</w:t>
+      </w:r>
+      <w:proofErr w:type="gramEnd"/>
+      <w:r>
+        <w:rPr>
+          <w:rFonts w:ascii="Courier New" w:hAnsi="Courier New" w:cs="Courier New"/>
+          <w:sz w:val="20"/>
+          <w:szCs w:val="20"/>
+        </w:rPr>
+        <w:t xml:space="preserve"> + "kamu lahir tahun berapa? "))</w:t>
       </w:r>
     </w:p>
     <w:p>
@@ -838,31 +1038,51 @@
         </w:rPr>
         <w:t xml:space="preserve"># </w:t>
       </w:r>
-      <w:r>
-        <w:rPr>
-          <w:rFonts w:ascii="Courier New" w:hAnsi="Courier New" w:cs="Courier New"/>
-          <w:sz w:val="20"/>
-          <w:szCs w:val="20"/>
-        </w:rPr>
-        <w:t>kasih jeda 3 detik</w:t>
-      </w:r>
-    </w:p>
-    <w:p>
-      <w:pPr>
-        <w:pStyle w:val="ListParagraph"/>
-        <w:rPr>
-          <w:rFonts w:ascii="Courier New" w:hAnsi="Courier New" w:cs="Courier New"/>
-          <w:sz w:val="20"/>
-          <w:szCs w:val="20"/>
-        </w:rPr>
-      </w:pPr>
-      <w:r>
-        <w:rPr>
-          <w:rFonts w:ascii="Courier New" w:hAnsi="Courier New" w:cs="Courier New"/>
-          <w:sz w:val="20"/>
-          <w:szCs w:val="20"/>
-        </w:rPr>
-        <w:t>time.sleep(3)</w:t>
+      <w:proofErr w:type="gramStart"/>
+      <w:r>
+        <w:rPr>
+          <w:rFonts w:ascii="Courier New" w:hAnsi="Courier New" w:cs="Courier New"/>
+          <w:sz w:val="20"/>
+          <w:szCs w:val="20"/>
+        </w:rPr>
+        <w:t>kasih</w:t>
+      </w:r>
+      <w:proofErr w:type="gramEnd"/>
+      <w:r>
+        <w:rPr>
+          <w:rFonts w:ascii="Courier New" w:hAnsi="Courier New" w:cs="Courier New"/>
+          <w:sz w:val="20"/>
+          <w:szCs w:val="20"/>
+        </w:rPr>
+        <w:t xml:space="preserve"> jeda 3 detik</w:t>
+      </w:r>
+    </w:p>
+    <w:p>
+      <w:pPr>
+        <w:pStyle w:val="ListParagraph"/>
+        <w:rPr>
+          <w:rFonts w:ascii="Courier New" w:hAnsi="Courier New" w:cs="Courier New"/>
+          <w:sz w:val="20"/>
+          <w:szCs w:val="20"/>
+        </w:rPr>
+      </w:pPr>
+      <w:proofErr w:type="gramStart"/>
+      <w:r>
+        <w:rPr>
+          <w:rFonts w:ascii="Courier New" w:hAnsi="Courier New" w:cs="Courier New"/>
+          <w:sz w:val="20"/>
+          <w:szCs w:val="20"/>
+        </w:rPr>
+        <w:t>time.sleep(</w:t>
+      </w:r>
+      <w:proofErr w:type="gramEnd"/>
+      <w:r>
+        <w:rPr>
+          <w:rFonts w:ascii="Courier New" w:hAnsi="Courier New" w:cs="Courier New"/>
+          <w:sz w:val="20"/>
+          <w:szCs w:val="20"/>
+        </w:rPr>
+        <w:t>3)</w:t>
       </w:r>
     </w:p>
     <w:p>
@@ -892,49 +1112,79 @@
         </w:rPr>
         <w:t xml:space="preserve"># </w:t>
       </w:r>
-      <w:r>
-        <w:rPr>
-          <w:rFonts w:ascii="Courier New" w:hAnsi="Courier New" w:cs="Courier New"/>
-          <w:sz w:val="20"/>
-          <w:szCs w:val="20"/>
-        </w:rPr>
-        <w:t xml:space="preserve">hitung usia user </w:t>
-      </w:r>
-    </w:p>
-    <w:p>
-      <w:pPr>
-        <w:pStyle w:val="ListParagraph"/>
-        <w:rPr>
-          <w:rFonts w:ascii="Courier New" w:hAnsi="Courier New" w:cs="Courier New"/>
-          <w:sz w:val="20"/>
-          <w:szCs w:val="20"/>
-        </w:rPr>
-      </w:pPr>
-      <w:r>
-        <w:rPr>
-          <w:rFonts w:ascii="Courier New" w:hAnsi="Courier New" w:cs="Courier New"/>
-          <w:sz w:val="20"/>
-          <w:szCs w:val="20"/>
-        </w:rPr>
-        <w:t>skrg = datetime.datetime.now()</w:t>
-      </w:r>
-    </w:p>
-    <w:p>
-      <w:pPr>
-        <w:pStyle w:val="ListParagraph"/>
-        <w:rPr>
-          <w:rFonts w:ascii="Courier New" w:hAnsi="Courier New" w:cs="Courier New"/>
-          <w:sz w:val="20"/>
-          <w:szCs w:val="20"/>
-        </w:rPr>
-      </w:pPr>
-      <w:r>
-        <w:rPr>
-          <w:rFonts w:ascii="Courier New" w:hAnsi="Courier New" w:cs="Courier New"/>
-          <w:sz w:val="20"/>
-          <w:szCs w:val="20"/>
-        </w:rPr>
-        <w:t>usia = skrg.year + thnLahir</w:t>
+      <w:proofErr w:type="gramStart"/>
+      <w:r>
+        <w:rPr>
+          <w:rFonts w:ascii="Courier New" w:hAnsi="Courier New" w:cs="Courier New"/>
+          <w:sz w:val="20"/>
+          <w:szCs w:val="20"/>
+        </w:rPr>
+        <w:t>hitung</w:t>
+      </w:r>
+      <w:proofErr w:type="gramEnd"/>
+      <w:r>
+        <w:rPr>
+          <w:rFonts w:ascii="Courier New" w:hAnsi="Courier New" w:cs="Courier New"/>
+          <w:sz w:val="20"/>
+          <w:szCs w:val="20"/>
+        </w:rPr>
+        <w:t xml:space="preserve"> usia user </w:t>
+      </w:r>
+    </w:p>
+    <w:p>
+      <w:pPr>
+        <w:pStyle w:val="ListParagraph"/>
+        <w:rPr>
+          <w:rFonts w:ascii="Courier New" w:hAnsi="Courier New" w:cs="Courier New"/>
+          <w:sz w:val="20"/>
+          <w:szCs w:val="20"/>
+        </w:rPr>
+      </w:pPr>
+      <w:proofErr w:type="gramStart"/>
+      <w:r>
+        <w:rPr>
+          <w:rFonts w:ascii="Courier New" w:hAnsi="Courier New" w:cs="Courier New"/>
+          <w:sz w:val="20"/>
+          <w:szCs w:val="20"/>
+        </w:rPr>
+        <w:t>skrg</w:t>
+      </w:r>
+      <w:proofErr w:type="gramEnd"/>
+      <w:r>
+        <w:rPr>
+          <w:rFonts w:ascii="Courier New" w:hAnsi="Courier New" w:cs="Courier New"/>
+          <w:sz w:val="20"/>
+          <w:szCs w:val="20"/>
+        </w:rPr>
+        <w:t xml:space="preserve"> = datetime.datetime.now()</w:t>
+      </w:r>
+    </w:p>
+    <w:p>
+      <w:pPr>
+        <w:pStyle w:val="ListParagraph"/>
+        <w:rPr>
+          <w:rFonts w:ascii="Courier New" w:hAnsi="Courier New" w:cs="Courier New"/>
+          <w:sz w:val="20"/>
+          <w:szCs w:val="20"/>
+        </w:rPr>
+      </w:pPr>
+      <w:proofErr w:type="gramStart"/>
+      <w:r>
+        <w:rPr>
+          <w:rFonts w:ascii="Courier New" w:hAnsi="Courier New" w:cs="Courier New"/>
+          <w:sz w:val="20"/>
+          <w:szCs w:val="20"/>
+        </w:rPr>
+        <w:t>usia</w:t>
+      </w:r>
+      <w:proofErr w:type="gramEnd"/>
+      <w:r>
+        <w:rPr>
+          <w:rFonts w:ascii="Courier New" w:hAnsi="Courier New" w:cs="Courier New"/>
+          <w:sz w:val="20"/>
+          <w:szCs w:val="20"/>
+        </w:rPr>
+        <w:t xml:space="preserve"> = skrg.year + thnLahir</w:t>
       </w:r>
     </w:p>
     <w:p>
@@ -964,31 +1214,51 @@
         </w:rPr>
         <w:t xml:space="preserve"># </w:t>
       </w:r>
-      <w:r>
-        <w:rPr>
-          <w:rFonts w:ascii="Courier New" w:hAnsi="Courier New" w:cs="Courier New"/>
-          <w:sz w:val="20"/>
-          <w:szCs w:val="20"/>
-        </w:rPr>
-        <w:t>tampilkan usia</w:t>
-      </w:r>
-    </w:p>
-    <w:p>
-      <w:pPr>
-        <w:pStyle w:val="ListParagraph"/>
-        <w:rPr>
-          <w:rFonts w:ascii="Courier New" w:hAnsi="Courier New" w:cs="Courier New"/>
-          <w:sz w:val="20"/>
-          <w:szCs w:val="20"/>
-        </w:rPr>
-      </w:pPr>
-      <w:r>
-        <w:rPr>
-          <w:rFonts w:ascii="Courier New" w:hAnsi="Courier New" w:cs="Courier New"/>
-          <w:sz w:val="20"/>
-          <w:szCs w:val="20"/>
-        </w:rPr>
-        <w:t>print("Hmmm...", namax,"kamu sudah", usia,"tahun ya..")</w:t>
+      <w:proofErr w:type="gramStart"/>
+      <w:r>
+        <w:rPr>
+          <w:rFonts w:ascii="Courier New" w:hAnsi="Courier New" w:cs="Courier New"/>
+          <w:sz w:val="20"/>
+          <w:szCs w:val="20"/>
+        </w:rPr>
+        <w:t>tampilkan</w:t>
+      </w:r>
+      <w:proofErr w:type="gramEnd"/>
+      <w:r>
+        <w:rPr>
+          <w:rFonts w:ascii="Courier New" w:hAnsi="Courier New" w:cs="Courier New"/>
+          <w:sz w:val="20"/>
+          <w:szCs w:val="20"/>
+        </w:rPr>
+        <w:t xml:space="preserve"> usia</w:t>
+      </w:r>
+    </w:p>
+    <w:p>
+      <w:pPr>
+        <w:pStyle w:val="ListParagraph"/>
+        <w:rPr>
+          <w:rFonts w:ascii="Courier New" w:hAnsi="Courier New" w:cs="Courier New"/>
+          <w:sz w:val="20"/>
+          <w:szCs w:val="20"/>
+        </w:rPr>
+      </w:pPr>
+      <w:proofErr w:type="gramStart"/>
+      <w:r>
+        <w:rPr>
+          <w:rFonts w:ascii="Courier New" w:hAnsi="Courier New" w:cs="Courier New"/>
+          <w:sz w:val="20"/>
+          <w:szCs w:val="20"/>
+        </w:rPr>
+        <w:t>print(</w:t>
+      </w:r>
+      <w:proofErr w:type="gramEnd"/>
+      <w:r>
+        <w:rPr>
+          <w:rFonts w:ascii="Courier New" w:hAnsi="Courier New" w:cs="Courier New"/>
+          <w:sz w:val="20"/>
+          <w:szCs w:val="20"/>
+        </w:rPr>
+        <w:t>"Hmmm...", namax,"kamu sudah", usia,"tahun ya..")</w:t>
       </w:r>
     </w:p>
     <w:p>
@@ -1018,31 +1288,51 @@
         </w:rPr>
         <w:t xml:space="preserve"># </w:t>
       </w:r>
-      <w:r>
-        <w:rPr>
-          <w:rFonts w:ascii="Courier New" w:hAnsi="Courier New" w:cs="Courier New"/>
-          <w:sz w:val="20"/>
-          <w:szCs w:val="20"/>
-        </w:rPr>
-        <w:t>kasih jeda 3 detik</w:t>
-      </w:r>
-    </w:p>
-    <w:p>
-      <w:pPr>
-        <w:pStyle w:val="ListParagraph"/>
-        <w:rPr>
-          <w:rFonts w:ascii="Courier New" w:hAnsi="Courier New" w:cs="Courier New"/>
-          <w:sz w:val="20"/>
-          <w:szCs w:val="20"/>
-        </w:rPr>
-      </w:pPr>
-      <w:r>
-        <w:rPr>
-          <w:rFonts w:ascii="Courier New" w:hAnsi="Courier New" w:cs="Courier New"/>
-          <w:sz w:val="20"/>
-          <w:szCs w:val="20"/>
-        </w:rPr>
-        <w:t>time.sleep(3)</w:t>
+      <w:proofErr w:type="gramStart"/>
+      <w:r>
+        <w:rPr>
+          <w:rFonts w:ascii="Courier New" w:hAnsi="Courier New" w:cs="Courier New"/>
+          <w:sz w:val="20"/>
+          <w:szCs w:val="20"/>
+        </w:rPr>
+        <w:t>kasih</w:t>
+      </w:r>
+      <w:proofErr w:type="gramEnd"/>
+      <w:r>
+        <w:rPr>
+          <w:rFonts w:ascii="Courier New" w:hAnsi="Courier New" w:cs="Courier New"/>
+          <w:sz w:val="20"/>
+          <w:szCs w:val="20"/>
+        </w:rPr>
+        <w:t xml:space="preserve"> jeda 3 detik</w:t>
+      </w:r>
+    </w:p>
+    <w:p>
+      <w:pPr>
+        <w:pStyle w:val="ListParagraph"/>
+        <w:rPr>
+          <w:rFonts w:ascii="Courier New" w:hAnsi="Courier New" w:cs="Courier New"/>
+          <w:sz w:val="20"/>
+          <w:szCs w:val="20"/>
+        </w:rPr>
+      </w:pPr>
+      <w:proofErr w:type="gramStart"/>
+      <w:r>
+        <w:rPr>
+          <w:rFonts w:ascii="Courier New" w:hAnsi="Courier New" w:cs="Courier New"/>
+          <w:sz w:val="20"/>
+          <w:szCs w:val="20"/>
+        </w:rPr>
+        <w:t>time.sleep(</w:t>
+      </w:r>
+      <w:proofErr w:type="gramEnd"/>
+      <w:r>
+        <w:rPr>
+          <w:rFonts w:ascii="Courier New" w:hAnsi="Courier New" w:cs="Courier New"/>
+          <w:sz w:val="20"/>
+          <w:szCs w:val="20"/>
+        </w:rPr>
+        <w:t>3)</w:t>
       </w:r>
     </w:p>
     <w:p>
@@ -1072,229 +1362,423 @@
         </w:rPr>
         <w:t xml:space="preserve"># </w:t>
       </w:r>
-      <w:r>
-        <w:rPr>
-          <w:rFonts w:ascii="Courier New" w:hAnsi="Courier New" w:cs="Courier New"/>
-          <w:sz w:val="20"/>
-          <w:szCs w:val="20"/>
-        </w:rPr>
-        <w:t>tampilkan pesan sesuai range usia</w:t>
-      </w:r>
-    </w:p>
-    <w:p>
-      <w:pPr>
-        <w:pStyle w:val="ListParagraph"/>
-        <w:rPr>
-          <w:rFonts w:ascii="Courier New" w:hAnsi="Courier New" w:cs="Courier New"/>
-          <w:sz w:val="20"/>
-          <w:szCs w:val="20"/>
-        </w:rPr>
-      </w:pPr>
-      <w:r>
-        <w:rPr>
-          <w:rFonts w:ascii="Courier New" w:hAnsi="Courier New" w:cs="Courier New"/>
-          <w:sz w:val="20"/>
-          <w:szCs w:val="20"/>
-        </w:rPr>
-        <w:t>if (usia &gt; 50):</w:t>
-      </w:r>
-    </w:p>
-    <w:p>
-      <w:pPr>
-        <w:pStyle w:val="ListParagraph"/>
-        <w:rPr>
-          <w:rFonts w:ascii="Courier New" w:hAnsi="Courier New" w:cs="Courier New"/>
-          <w:sz w:val="20"/>
-          <w:szCs w:val="20"/>
-        </w:rPr>
-      </w:pPr>
-      <w:r>
-        <w:rPr>
-          <w:rFonts w:ascii="Courier New" w:hAnsi="Courier New" w:cs="Courier New"/>
-          <w:sz w:val="20"/>
-          <w:szCs w:val="20"/>
-        </w:rPr>
-        <w:t xml:space="preserve">    print("Anda sudah cukup tua ya?)</w:t>
-      </w:r>
-    </w:p>
-    <w:p>
-      <w:pPr>
-        <w:pStyle w:val="ListParagraph"/>
-        <w:rPr>
-          <w:rFonts w:ascii="Courier New" w:hAnsi="Courier New" w:cs="Courier New"/>
-          <w:sz w:val="20"/>
-          <w:szCs w:val="20"/>
-        </w:rPr>
-      </w:pPr>
-      <w:r>
-        <w:rPr>
-          <w:rFonts w:ascii="Courier New" w:hAnsi="Courier New" w:cs="Courier New"/>
-          <w:sz w:val="20"/>
-          <w:szCs w:val="20"/>
-        </w:rPr>
-        <w:t xml:space="preserve">    print("Jaga kesehatan ya!!")</w:t>
-      </w:r>
-    </w:p>
-    <w:p>
-      <w:pPr>
-        <w:pStyle w:val="ListParagraph"/>
-        <w:rPr>
-          <w:rFonts w:ascii="Courier New" w:hAnsi="Courier New" w:cs="Courier New"/>
-          <w:sz w:val="20"/>
-          <w:szCs w:val="20"/>
-        </w:rPr>
-      </w:pPr>
-      <w:r>
-        <w:rPr>
-          <w:rFonts w:ascii="Courier New" w:hAnsi="Courier New" w:cs="Courier New"/>
-          <w:sz w:val="20"/>
-          <w:szCs w:val="20"/>
-        </w:rPr>
-        <w:t>elif (usia &gt; 20)</w:t>
-      </w:r>
-    </w:p>
-    <w:p>
-      <w:pPr>
-        <w:pStyle w:val="ListParagraph"/>
-        <w:rPr>
-          <w:rFonts w:ascii="Courier New" w:hAnsi="Courier New" w:cs="Courier New"/>
-          <w:sz w:val="20"/>
-          <w:szCs w:val="20"/>
-        </w:rPr>
-      </w:pPr>
-      <w:r>
-        <w:rPr>
-          <w:rFonts w:ascii="Courier New" w:hAnsi="Courier New" w:cs="Courier New"/>
-          <w:sz w:val="20"/>
-          <w:szCs w:val="20"/>
-        </w:rPr>
-        <w:t xml:space="preserve">    print("Ternyata Anda masih cukup muda belia")</w:t>
-      </w:r>
-    </w:p>
-    <w:p>
-      <w:pPr>
-        <w:pStyle w:val="ListParagraph"/>
-        <w:rPr>
-          <w:rFonts w:ascii="Courier New" w:hAnsi="Courier New" w:cs="Courier New"/>
-          <w:sz w:val="20"/>
-          <w:szCs w:val="20"/>
-        </w:rPr>
-      </w:pPr>
-      <w:r>
-        <w:rPr>
-          <w:rFonts w:ascii="Courier New" w:hAnsi="Courier New" w:cs="Courier New"/>
-          <w:sz w:val="20"/>
-          <w:szCs w:val="20"/>
-        </w:rPr>
-        <w:t xml:space="preserve">    print("Jangan sia-siakan masa mudamu ya!!")</w:t>
-      </w:r>
-    </w:p>
-    <w:p>
-      <w:pPr>
-        <w:pStyle w:val="ListParagraph"/>
-        <w:rPr>
-          <w:rFonts w:ascii="Courier New" w:hAnsi="Courier New" w:cs="Courier New"/>
-          <w:sz w:val="20"/>
-          <w:szCs w:val="20"/>
-        </w:rPr>
-      </w:pPr>
-      <w:r>
-        <w:rPr>
-          <w:rFonts w:ascii="Courier New" w:hAnsi="Courier New" w:cs="Courier New"/>
-          <w:sz w:val="20"/>
-          <w:szCs w:val="20"/>
-        </w:rPr>
-        <w:t>elif (usia &gt; 17):</w:t>
-      </w:r>
-    </w:p>
-    <w:p>
-      <w:pPr>
-        <w:pStyle w:val="ListParagraph"/>
-        <w:rPr>
-          <w:rFonts w:ascii="Courier New" w:hAnsi="Courier New" w:cs="Courier New"/>
-          <w:sz w:val="20"/>
-          <w:szCs w:val="20"/>
-        </w:rPr>
-      </w:pPr>
-      <w:r>
-        <w:rPr>
-          <w:rFonts w:ascii="Courier New" w:hAnsi="Courier New" w:cs="Courier New"/>
-          <w:sz w:val="20"/>
-          <w:szCs w:val="20"/>
-        </w:rPr>
-        <w:t xml:space="preserve">    print("Hihihi... Anda ternyata masih ABG")</w:t>
-      </w:r>
-    </w:p>
-    <w:p>
-      <w:pPr>
-        <w:pStyle w:val="ListParagraph"/>
-        <w:rPr>
-          <w:rFonts w:ascii="Courier New" w:hAnsi="Courier New" w:cs="Courier New"/>
-          <w:sz w:val="20"/>
-          <w:szCs w:val="20"/>
-        </w:rPr>
-      </w:pPr>
-      <w:r>
-        <w:rPr>
-          <w:rFonts w:ascii="Courier New" w:hAnsi="Courier New" w:cs="Courier New"/>
-          <w:sz w:val="20"/>
-          <w:szCs w:val="20"/>
-        </w:rPr>
-        <w:t xml:space="preserve">    print("Mulai berpikirlah secara dewasa ya!!"</w:t>
-      </w:r>
-    </w:p>
-    <w:p>
-      <w:pPr>
-        <w:pStyle w:val="ListParagraph"/>
-        <w:rPr>
-          <w:rFonts w:ascii="Courier New" w:hAnsi="Courier New" w:cs="Courier New"/>
-          <w:sz w:val="20"/>
-          <w:szCs w:val="20"/>
-        </w:rPr>
-      </w:pPr>
-      <w:r>
-        <w:rPr>
-          <w:rFonts w:ascii="Courier New" w:hAnsi="Courier New" w:cs="Courier New"/>
-          <w:sz w:val="20"/>
-          <w:szCs w:val="20"/>
-        </w:rPr>
-        <w:t>else:</w:t>
-      </w:r>
-    </w:p>
-    <w:p>
-      <w:pPr>
-        <w:pStyle w:val="ListParagraph"/>
-        <w:rPr>
-          <w:rFonts w:ascii="Courier New" w:hAnsi="Courier New" w:cs="Courier New"/>
-          <w:sz w:val="20"/>
-          <w:szCs w:val="20"/>
-        </w:rPr>
-      </w:pPr>
-      <w:r>
-        <w:rPr>
-          <w:rFonts w:ascii="Courier New" w:hAnsi="Courier New" w:cs="Courier New"/>
-          <w:sz w:val="20"/>
-          <w:szCs w:val="20"/>
-        </w:rPr>
-        <w:t xml:space="preserve">    print("Oalah.. Anda masih anak-anak toh?")</w:t>
-      </w:r>
-    </w:p>
-    <w:p>
-      <w:pPr>
-        <w:pStyle w:val="ListParagraph"/>
-        <w:rPr>
-          <w:rFonts w:ascii="Courier New" w:hAnsi="Courier New" w:cs="Courier New"/>
-          <w:sz w:val="20"/>
-          <w:szCs w:val="20"/>
-        </w:rPr>
-      </w:pPr>
-      <w:r>
-        <w:rPr>
-          <w:rFonts w:ascii="Courier New" w:hAnsi="Courier New" w:cs="Courier New"/>
-          <w:sz w:val="20"/>
-          <w:szCs w:val="20"/>
-        </w:rPr>
-        <w:t xml:space="preserve">    print("Jangan suka merengek-rengek minta jajan ya!!")</w:t>
+      <w:proofErr w:type="gramStart"/>
+      <w:r>
+        <w:rPr>
+          <w:rFonts w:ascii="Courier New" w:hAnsi="Courier New" w:cs="Courier New"/>
+          <w:sz w:val="20"/>
+          <w:szCs w:val="20"/>
+        </w:rPr>
+        <w:t>tampilkan</w:t>
+      </w:r>
+      <w:proofErr w:type="gramEnd"/>
+      <w:r>
+        <w:rPr>
+          <w:rFonts w:ascii="Courier New" w:hAnsi="Courier New" w:cs="Courier New"/>
+          <w:sz w:val="20"/>
+          <w:szCs w:val="20"/>
+        </w:rPr>
+        <w:t xml:space="preserve"> pesan sesuai range usia</w:t>
+      </w:r>
+    </w:p>
+    <w:p>
+      <w:pPr>
+        <w:pStyle w:val="ListParagraph"/>
+        <w:rPr>
+          <w:rFonts w:ascii="Courier New" w:hAnsi="Courier New" w:cs="Courier New"/>
+          <w:sz w:val="20"/>
+          <w:szCs w:val="20"/>
+        </w:rPr>
+      </w:pPr>
+      <w:proofErr w:type="gramStart"/>
+      <w:r>
+        <w:rPr>
+          <w:rFonts w:ascii="Courier New" w:hAnsi="Courier New" w:cs="Courier New"/>
+          <w:sz w:val="20"/>
+          <w:szCs w:val="20"/>
+        </w:rPr>
+        <w:t>if</w:t>
+      </w:r>
+      <w:proofErr w:type="gramEnd"/>
+      <w:r>
+        <w:rPr>
+          <w:rFonts w:ascii="Courier New" w:hAnsi="Courier New" w:cs="Courier New"/>
+          <w:sz w:val="20"/>
+          <w:szCs w:val="20"/>
+        </w:rPr>
+        <w:t xml:space="preserve"> (usia &gt; 50):</w:t>
+      </w:r>
+    </w:p>
+    <w:p>
+      <w:pPr>
+        <w:pStyle w:val="ListParagraph"/>
+        <w:rPr>
+          <w:rFonts w:ascii="Courier New" w:hAnsi="Courier New" w:cs="Courier New"/>
+          <w:sz w:val="20"/>
+          <w:szCs w:val="20"/>
+        </w:rPr>
+      </w:pPr>
+      <w:r>
+        <w:rPr>
+          <w:rFonts w:ascii="Courier New" w:hAnsi="Courier New" w:cs="Courier New"/>
+          <w:sz w:val="20"/>
+          <w:szCs w:val="20"/>
+        </w:rPr>
+        <w:t xml:space="preserve">    </w:t>
+      </w:r>
+      <w:proofErr w:type="gramStart"/>
+      <w:r>
+        <w:rPr>
+          <w:rFonts w:ascii="Courier New" w:hAnsi="Courier New" w:cs="Courier New"/>
+          <w:sz w:val="20"/>
+          <w:szCs w:val="20"/>
+        </w:rPr>
+        <w:t>print(</w:t>
+      </w:r>
+      <w:proofErr w:type="gramEnd"/>
+      <w:r>
+        <w:rPr>
+          <w:rFonts w:ascii="Courier New" w:hAnsi="Courier New" w:cs="Courier New"/>
+          <w:sz w:val="20"/>
+          <w:szCs w:val="20"/>
+        </w:rPr>
+        <w:t>"Anda sudah cukup tua ya?)</w:t>
+      </w:r>
+    </w:p>
+    <w:p>
+      <w:pPr>
+        <w:pStyle w:val="ListParagraph"/>
+        <w:rPr>
+          <w:rFonts w:ascii="Courier New" w:hAnsi="Courier New" w:cs="Courier New"/>
+          <w:sz w:val="20"/>
+          <w:szCs w:val="20"/>
+        </w:rPr>
+      </w:pPr>
+      <w:r>
+        <w:rPr>
+          <w:rFonts w:ascii="Courier New" w:hAnsi="Courier New" w:cs="Courier New"/>
+          <w:sz w:val="20"/>
+          <w:szCs w:val="20"/>
+        </w:rPr>
+        <w:t xml:space="preserve">    </w:t>
+      </w:r>
+      <w:proofErr w:type="gramStart"/>
+      <w:r>
+        <w:rPr>
+          <w:rFonts w:ascii="Courier New" w:hAnsi="Courier New" w:cs="Courier New"/>
+          <w:sz w:val="20"/>
+          <w:szCs w:val="20"/>
+        </w:rPr>
+        <w:t>print(</w:t>
+      </w:r>
+      <w:proofErr w:type="gramEnd"/>
+      <w:r>
+        <w:rPr>
+          <w:rFonts w:ascii="Courier New" w:hAnsi="Courier New" w:cs="Courier New"/>
+          <w:sz w:val="20"/>
+          <w:szCs w:val="20"/>
+        </w:rPr>
+        <w:t>"Jaga kesehatan ya!!")</w:t>
+      </w:r>
+    </w:p>
+    <w:p>
+      <w:pPr>
+        <w:pStyle w:val="ListParagraph"/>
+        <w:rPr>
+          <w:rFonts w:ascii="Courier New" w:hAnsi="Courier New" w:cs="Courier New"/>
+          <w:sz w:val="20"/>
+          <w:szCs w:val="20"/>
+        </w:rPr>
+      </w:pPr>
+      <w:proofErr w:type="gramStart"/>
+      <w:r>
+        <w:rPr>
+          <w:rFonts w:ascii="Courier New" w:hAnsi="Courier New" w:cs="Courier New"/>
+          <w:sz w:val="20"/>
+          <w:szCs w:val="20"/>
+        </w:rPr>
+        <w:t>elif</w:t>
+      </w:r>
+      <w:proofErr w:type="gramEnd"/>
+      <w:r>
+        <w:rPr>
+          <w:rFonts w:ascii="Courier New" w:hAnsi="Courier New" w:cs="Courier New"/>
+          <w:sz w:val="20"/>
+          <w:szCs w:val="20"/>
+        </w:rPr>
+        <w:t xml:space="preserve"> (usia &gt; 20)</w:t>
+      </w:r>
+    </w:p>
+    <w:p>
+      <w:pPr>
+        <w:pStyle w:val="ListParagraph"/>
+        <w:rPr>
+          <w:rFonts w:ascii="Courier New" w:hAnsi="Courier New" w:cs="Courier New"/>
+          <w:sz w:val="20"/>
+          <w:szCs w:val="20"/>
+        </w:rPr>
+      </w:pPr>
+      <w:r>
+        <w:rPr>
+          <w:rFonts w:ascii="Courier New" w:hAnsi="Courier New" w:cs="Courier New"/>
+          <w:sz w:val="20"/>
+          <w:szCs w:val="20"/>
+        </w:rPr>
+        <w:t xml:space="preserve">    </w:t>
+      </w:r>
+      <w:proofErr w:type="gramStart"/>
+      <w:r>
+        <w:rPr>
+          <w:rFonts w:ascii="Courier New" w:hAnsi="Courier New" w:cs="Courier New"/>
+          <w:sz w:val="20"/>
+          <w:szCs w:val="20"/>
+        </w:rPr>
+        <w:t>print(</w:t>
+      </w:r>
+      <w:proofErr w:type="gramEnd"/>
+      <w:r>
+        <w:rPr>
+          <w:rFonts w:ascii="Courier New" w:hAnsi="Courier New" w:cs="Courier New"/>
+          <w:sz w:val="20"/>
+          <w:szCs w:val="20"/>
+        </w:rPr>
+        <w:t>"Ternyata Anda masih cukup muda belia")</w:t>
+      </w:r>
+    </w:p>
+    <w:p>
+      <w:pPr>
+        <w:pStyle w:val="ListParagraph"/>
+        <w:rPr>
+          <w:rFonts w:ascii="Courier New" w:hAnsi="Courier New" w:cs="Courier New"/>
+          <w:sz w:val="20"/>
+          <w:szCs w:val="20"/>
+        </w:rPr>
+      </w:pPr>
+      <w:r>
+        <w:rPr>
+          <w:rFonts w:ascii="Courier New" w:hAnsi="Courier New" w:cs="Courier New"/>
+          <w:sz w:val="20"/>
+          <w:szCs w:val="20"/>
+        </w:rPr>
+        <w:t xml:space="preserve">    </w:t>
+      </w:r>
+      <w:proofErr w:type="gramStart"/>
+      <w:r>
+        <w:rPr>
+          <w:rFonts w:ascii="Courier New" w:hAnsi="Courier New" w:cs="Courier New"/>
+          <w:sz w:val="20"/>
+          <w:szCs w:val="20"/>
+        </w:rPr>
+        <w:t>print(</w:t>
+      </w:r>
+      <w:proofErr w:type="gramEnd"/>
+      <w:r>
+        <w:rPr>
+          <w:rFonts w:ascii="Courier New" w:hAnsi="Courier New" w:cs="Courier New"/>
+          <w:sz w:val="20"/>
+          <w:szCs w:val="20"/>
+        </w:rPr>
+        <w:t>"Jangan sia-siakan masa mudamu ya!!")</w:t>
+      </w:r>
+    </w:p>
+    <w:p>
+      <w:pPr>
+        <w:pStyle w:val="ListParagraph"/>
+        <w:rPr>
+          <w:rFonts w:ascii="Courier New" w:hAnsi="Courier New" w:cs="Courier New"/>
+          <w:sz w:val="20"/>
+          <w:szCs w:val="20"/>
+        </w:rPr>
+      </w:pPr>
+      <w:proofErr w:type="gramStart"/>
+      <w:r>
+        <w:rPr>
+          <w:rFonts w:ascii="Courier New" w:hAnsi="Courier New" w:cs="Courier New"/>
+          <w:sz w:val="20"/>
+          <w:szCs w:val="20"/>
+        </w:rPr>
+        <w:t>elif</w:t>
+      </w:r>
+      <w:proofErr w:type="gramEnd"/>
+      <w:r>
+        <w:rPr>
+          <w:rFonts w:ascii="Courier New" w:hAnsi="Courier New" w:cs="Courier New"/>
+          <w:sz w:val="20"/>
+          <w:szCs w:val="20"/>
+        </w:rPr>
+        <w:t xml:space="preserve"> (usia &gt; 17):</w:t>
+      </w:r>
+    </w:p>
+    <w:p>
+      <w:pPr>
+        <w:pStyle w:val="ListParagraph"/>
+        <w:rPr>
+          <w:rFonts w:ascii="Courier New" w:hAnsi="Courier New" w:cs="Courier New"/>
+          <w:sz w:val="20"/>
+          <w:szCs w:val="20"/>
+        </w:rPr>
+      </w:pPr>
+      <w:r>
+        <w:rPr>
+          <w:rFonts w:ascii="Courier New" w:hAnsi="Courier New" w:cs="Courier New"/>
+          <w:sz w:val="20"/>
+          <w:szCs w:val="20"/>
+        </w:rPr>
+        <w:t xml:space="preserve">    </w:t>
+      </w:r>
+      <w:proofErr w:type="gramStart"/>
+      <w:r>
+        <w:rPr>
+          <w:rFonts w:ascii="Courier New" w:hAnsi="Courier New" w:cs="Courier New"/>
+          <w:sz w:val="20"/>
+          <w:szCs w:val="20"/>
+        </w:rPr>
+        <w:t>print(</w:t>
+      </w:r>
+      <w:proofErr w:type="gramEnd"/>
+      <w:r>
+        <w:rPr>
+          <w:rFonts w:ascii="Courier New" w:hAnsi="Courier New" w:cs="Courier New"/>
+          <w:sz w:val="20"/>
+          <w:szCs w:val="20"/>
+        </w:rPr>
+        <w:t>"Hihihi... Anda ternyata masih ABG")</w:t>
+      </w:r>
+    </w:p>
+    <w:p>
+      <w:pPr>
+        <w:pStyle w:val="ListParagraph"/>
+        <w:rPr>
+          <w:rFonts w:ascii="Courier New" w:hAnsi="Courier New" w:cs="Courier New"/>
+          <w:sz w:val="20"/>
+          <w:szCs w:val="20"/>
+        </w:rPr>
+      </w:pPr>
+      <w:r>
+        <w:rPr>
+          <w:rFonts w:ascii="Courier New" w:hAnsi="Courier New" w:cs="Courier New"/>
+          <w:sz w:val="20"/>
+          <w:szCs w:val="20"/>
+        </w:rPr>
+        <w:t xml:space="preserve">    </w:t>
+      </w:r>
+      <w:proofErr w:type="gramStart"/>
+      <w:r>
+        <w:rPr>
+          <w:rFonts w:ascii="Courier New" w:hAnsi="Courier New" w:cs="Courier New"/>
+          <w:sz w:val="20"/>
+          <w:szCs w:val="20"/>
+        </w:rPr>
+        <w:t>print(</w:t>
+      </w:r>
+      <w:proofErr w:type="gramEnd"/>
+      <w:r>
+        <w:rPr>
+          <w:rFonts w:ascii="Courier New" w:hAnsi="Courier New" w:cs="Courier New"/>
+          <w:sz w:val="20"/>
+          <w:szCs w:val="20"/>
+        </w:rPr>
+        <w:t>"Mulai berpikirlah secara dewasa ya!!"</w:t>
+      </w:r>
+    </w:p>
+    <w:p>
+      <w:pPr>
+        <w:pStyle w:val="ListParagraph"/>
+        <w:rPr>
+          <w:rFonts w:ascii="Courier New" w:hAnsi="Courier New" w:cs="Courier New"/>
+          <w:sz w:val="20"/>
+          <w:szCs w:val="20"/>
+        </w:rPr>
+      </w:pPr>
+      <w:proofErr w:type="gramStart"/>
+      <w:r>
+        <w:rPr>
+          <w:rFonts w:ascii="Courier New" w:hAnsi="Courier New" w:cs="Courier New"/>
+          <w:sz w:val="20"/>
+          <w:szCs w:val="20"/>
+        </w:rPr>
+        <w:t>else</w:t>
+      </w:r>
+      <w:proofErr w:type="gramEnd"/>
+      <w:r>
+        <w:rPr>
+          <w:rFonts w:ascii="Courier New" w:hAnsi="Courier New" w:cs="Courier New"/>
+          <w:sz w:val="20"/>
+          <w:szCs w:val="20"/>
+        </w:rPr>
+        <w:t>:</w:t>
+      </w:r>
+    </w:p>
+    <w:p>
+      <w:pPr>
+        <w:pStyle w:val="ListParagraph"/>
+        <w:rPr>
+          <w:rFonts w:ascii="Courier New" w:hAnsi="Courier New" w:cs="Courier New"/>
+          <w:sz w:val="20"/>
+          <w:szCs w:val="20"/>
+        </w:rPr>
+      </w:pPr>
+      <w:r>
+        <w:rPr>
+          <w:rFonts w:ascii="Courier New" w:hAnsi="Courier New" w:cs="Courier New"/>
+          <w:sz w:val="20"/>
+          <w:szCs w:val="20"/>
+        </w:rPr>
+        <w:t xml:space="preserve">    </w:t>
+      </w:r>
+      <w:proofErr w:type="gramStart"/>
+      <w:r>
+        <w:rPr>
+          <w:rFonts w:ascii="Courier New" w:hAnsi="Courier New" w:cs="Courier New"/>
+          <w:sz w:val="20"/>
+          <w:szCs w:val="20"/>
+        </w:rPr>
+        <w:t>print(</w:t>
+      </w:r>
+      <w:proofErr w:type="gramEnd"/>
+      <w:r>
+        <w:rPr>
+          <w:rFonts w:ascii="Courier New" w:hAnsi="Courier New" w:cs="Courier New"/>
+          <w:sz w:val="20"/>
+          <w:szCs w:val="20"/>
+        </w:rPr>
+        <w:t>"Oalah.. Anda masih anak-anak toh?")</w:t>
+      </w:r>
+    </w:p>
+    <w:p>
+      <w:pPr>
+        <w:pStyle w:val="ListParagraph"/>
+        <w:rPr>
+          <w:rFonts w:ascii="Courier New" w:hAnsi="Courier New" w:cs="Courier New"/>
+          <w:sz w:val="20"/>
+          <w:szCs w:val="20"/>
+        </w:rPr>
+      </w:pPr>
+      <w:r>
+        <w:rPr>
+          <w:rFonts w:ascii="Courier New" w:hAnsi="Courier New" w:cs="Courier New"/>
+          <w:sz w:val="20"/>
+          <w:szCs w:val="20"/>
+        </w:rPr>
+        <w:t xml:space="preserve">    </w:t>
+      </w:r>
+      <w:proofErr w:type="gramStart"/>
+      <w:r>
+        <w:rPr>
+          <w:rFonts w:ascii="Courier New" w:hAnsi="Courier New" w:cs="Courier New"/>
+          <w:sz w:val="20"/>
+          <w:szCs w:val="20"/>
+        </w:rPr>
+        <w:t>print(</w:t>
+      </w:r>
+      <w:proofErr w:type="gramEnd"/>
+      <w:r>
+        <w:rPr>
+          <w:rFonts w:ascii="Courier New" w:hAnsi="Courier New" w:cs="Courier New"/>
+          <w:sz w:val="20"/>
+          <w:szCs w:val="20"/>
+        </w:rPr>
+        <w:t>"Jangan suka merengek-rengek minta jajan ya!!")</w:t>
       </w:r>
     </w:p>
     <w:p>
@@ -1324,31 +1808,51 @@
         </w:rPr>
         <w:t xml:space="preserve"># </w:t>
       </w:r>
-      <w:r>
-        <w:rPr>
-          <w:rFonts w:ascii="Courier New" w:hAnsi="Courier New" w:cs="Courier New"/>
-          <w:sz w:val="20"/>
-          <w:szCs w:val="20"/>
-        </w:rPr>
-        <w:t>kasih jeda 3 detik</w:t>
-      </w:r>
-    </w:p>
-    <w:p>
-      <w:pPr>
-        <w:pStyle w:val="ListParagraph"/>
-        <w:rPr>
-          <w:rFonts w:ascii="Courier New" w:hAnsi="Courier New" w:cs="Courier New"/>
-          <w:sz w:val="20"/>
-          <w:szCs w:val="20"/>
-        </w:rPr>
-      </w:pPr>
-      <w:r>
-        <w:rPr>
-          <w:rFonts w:ascii="Courier New" w:hAnsi="Courier New" w:cs="Courier New"/>
-          <w:sz w:val="20"/>
-          <w:szCs w:val="20"/>
-        </w:rPr>
-        <w:t>time.sleep(3)</w:t>
+      <w:proofErr w:type="gramStart"/>
+      <w:r>
+        <w:rPr>
+          <w:rFonts w:ascii="Courier New" w:hAnsi="Courier New" w:cs="Courier New"/>
+          <w:sz w:val="20"/>
+          <w:szCs w:val="20"/>
+        </w:rPr>
+        <w:t>kasih</w:t>
+      </w:r>
+      <w:proofErr w:type="gramEnd"/>
+      <w:r>
+        <w:rPr>
+          <w:rFonts w:ascii="Courier New" w:hAnsi="Courier New" w:cs="Courier New"/>
+          <w:sz w:val="20"/>
+          <w:szCs w:val="20"/>
+        </w:rPr>
+        <w:t xml:space="preserve"> jeda 3 detik</w:t>
+      </w:r>
+    </w:p>
+    <w:p>
+      <w:pPr>
+        <w:pStyle w:val="ListParagraph"/>
+        <w:rPr>
+          <w:rFonts w:ascii="Courier New" w:hAnsi="Courier New" w:cs="Courier New"/>
+          <w:sz w:val="20"/>
+          <w:szCs w:val="20"/>
+        </w:rPr>
+      </w:pPr>
+      <w:proofErr w:type="gramStart"/>
+      <w:r>
+        <w:rPr>
+          <w:rFonts w:ascii="Courier New" w:hAnsi="Courier New" w:cs="Courier New"/>
+          <w:sz w:val="20"/>
+          <w:szCs w:val="20"/>
+        </w:rPr>
+        <w:t>time.sleep(</w:t>
+      </w:r>
+      <w:proofErr w:type="gramEnd"/>
+      <w:r>
+        <w:rPr>
+          <w:rFonts w:ascii="Courier New" w:hAnsi="Courier New" w:cs="Courier New"/>
+          <w:sz w:val="20"/>
+          <w:szCs w:val="20"/>
+        </w:rPr>
+        <w:t>3)</w:t>
       </w:r>
     </w:p>
     <w:p>
@@ -1378,31 +1882,87 @@
         </w:rPr>
         <w:t xml:space="preserve"># </w:t>
       </w:r>
-      <w:r>
-        <w:rPr>
-          <w:rFonts w:ascii="Courier New" w:hAnsi="Courier New" w:cs="Courier New"/>
-          <w:sz w:val="20"/>
-          <w:szCs w:val="20"/>
-        </w:rPr>
-        <w:t>say goodbye</w:t>
-      </w:r>
-    </w:p>
-    <w:p>
-      <w:pPr>
-        <w:pStyle w:val="ListParagraph"/>
-        <w:rPr>
-          <w:rFonts w:ascii="Courier New" w:hAnsi="Courier New" w:cs="Courier New"/>
-          <w:sz w:val="20"/>
-          <w:szCs w:val="20"/>
-        </w:rPr>
-      </w:pPr>
-      <w:r>
-        <w:rPr>
-          <w:rFonts w:ascii="Courier New" w:hAnsi="Courier New" w:cs="Courier New"/>
-          <w:sz w:val="20"/>
-          <w:szCs w:val="20"/>
-        </w:rPr>
-        <w:t>print("OK.. see you later", nama, ".. senang berkenalan denganmu")</w:t>
+      <w:proofErr w:type="gramStart"/>
+      <w:r>
+        <w:rPr>
+          <w:rFonts w:ascii="Courier New" w:hAnsi="Courier New" w:cs="Courier New"/>
+          <w:sz w:val="20"/>
+          <w:szCs w:val="20"/>
+        </w:rPr>
+        <w:t>say</w:t>
+      </w:r>
+      <w:proofErr w:type="gramEnd"/>
+      <w:r>
+        <w:rPr>
+          <w:rFonts w:ascii="Courier New" w:hAnsi="Courier New" w:cs="Courier New"/>
+          <w:sz w:val="20"/>
+          <w:szCs w:val="20"/>
+        </w:rPr>
+        <w:t xml:space="preserve"> goodbye</w:t>
+      </w:r>
+    </w:p>
+    <w:p>
+      <w:pPr>
+        <w:pStyle w:val="ListParagraph"/>
+        <w:rPr>
+          <w:rFonts w:ascii="Courier New" w:hAnsi="Courier New" w:cs="Courier New"/>
+          <w:sz w:val="20"/>
+          <w:szCs w:val="20"/>
+        </w:rPr>
+      </w:pPr>
+      <w:proofErr w:type="gramStart"/>
+      <w:r>
+        <w:rPr>
+          <w:rFonts w:ascii="Courier New" w:hAnsi="Courier New" w:cs="Courier New"/>
+          <w:sz w:val="20"/>
+          <w:szCs w:val="20"/>
+        </w:rPr>
+        <w:t>print(</w:t>
+      </w:r>
+      <w:proofErr w:type="gramEnd"/>
+      <w:r>
+        <w:rPr>
+          <w:rFonts w:ascii="Courier New" w:hAnsi="Courier New" w:cs="Courier New"/>
+          <w:sz w:val="20"/>
+          <w:szCs w:val="20"/>
+        </w:rPr>
+        <w:t xml:space="preserve">"OK.. </w:t>
+      </w:r>
+      <w:proofErr w:type="gramStart"/>
+      <w:r>
+        <w:rPr>
+          <w:rFonts w:ascii="Courier New" w:hAnsi="Courier New" w:cs="Courier New"/>
+          <w:sz w:val="20"/>
+          <w:szCs w:val="20"/>
+        </w:rPr>
+        <w:t>see</w:t>
+      </w:r>
+      <w:proofErr w:type="gramEnd"/>
+      <w:r>
+        <w:rPr>
+          <w:rFonts w:ascii="Courier New" w:hAnsi="Courier New" w:cs="Courier New"/>
+          <w:sz w:val="20"/>
+          <w:szCs w:val="20"/>
+        </w:rPr>
+        <w:t xml:space="preserve"> you later", nama, ".. </w:t>
+      </w:r>
+      <w:proofErr w:type="gramStart"/>
+      <w:r>
+        <w:rPr>
+          <w:rFonts w:ascii="Courier New" w:hAnsi="Courier New" w:cs="Courier New"/>
+          <w:sz w:val="20"/>
+          <w:szCs w:val="20"/>
+        </w:rPr>
+        <w:t>senang</w:t>
+      </w:r>
+      <w:proofErr w:type="gramEnd"/>
+      <w:r>
+        <w:rPr>
+          <w:rFonts w:ascii="Courier New" w:hAnsi="Courier New" w:cs="Courier New"/>
+          <w:sz w:val="20"/>
+          <w:szCs w:val="20"/>
+        </w:rPr>
+        <w:t xml:space="preserve"> berkenalan denganmu")</w:t>
       </w:r>
     </w:p>
     <w:p>
@@ -1479,7 +2039,37 @@
         <w:shd w:val="clear" w:color="auto" w:fill="FBE4D5" w:themeFill="accent2" w:themeFillTint="33"/>
       </w:pPr>
       <w:r>
-        <w:t>Program tidak bisa dijalankan karena ada beberap abagian yang eror atau ada beberapa bagian yang mengalami kesalahan sintak. Kesalahan sintak pertama terdapat pada penulisan variabel pada bagian tampilkan usia. Seharunya penulisan variabelnya adalah ‘nama’ bukan ‘namax’. Kesalaha sintak kedua terpada pada bagian tampilkan pesan sesuai range usia, tepatnya pada bagian elif pertama. Pada bagian itu, kurang tanda : setelah tanda kurung tertutup.</w:t>
+        <w:t>Program tidak bisa dijalankan karena ada beberap</w:t>
+      </w:r>
+      <w:r>
+        <w:t xml:space="preserve">a </w:t>
+      </w:r>
+      <w:r>
+        <w:t xml:space="preserve">bagian yang eror atau ada beberapa bagian yang mengalami kesalahan sintak. Kesalahan sintak pertama terdapat pada penulisan variabel pada bagian tampilkan </w:t>
+      </w:r>
+      <w:proofErr w:type="gramStart"/>
+      <w:r>
+        <w:t>usia</w:t>
+      </w:r>
+      <w:proofErr w:type="gramEnd"/>
+      <w:r>
+        <w:t xml:space="preserve">. Seharunya penulisan variabelnya adalah ‘nama’ bukan ‘namax’. Kesalaha sintak kedua terpada pada bagian tampilkan pesan sesuai range </w:t>
+      </w:r>
+      <w:proofErr w:type="gramStart"/>
+      <w:r>
+        <w:t>usia</w:t>
+      </w:r>
+      <w:proofErr w:type="gramEnd"/>
+      <w:r>
+        <w:t xml:space="preserve">, tepatnya pada bagian elif pertama. Pada bagian itu, kurang </w:t>
+      </w:r>
+      <w:proofErr w:type="gramStart"/>
+      <w:r>
+        <w:t>tanda :</w:t>
+      </w:r>
+      <w:proofErr w:type="gramEnd"/>
+      <w:r>
+        <w:t xml:space="preserve"> setelah tanda kurung tertutup.</w:t>
       </w:r>
     </w:p>
     <w:p>
@@ -1527,7 +2117,15 @@
         <w:t>operator pengurangan</w:t>
       </w:r>
       <w:r>
-        <w:t xml:space="preserve"> ‘-‘ bukanlah </w:t>
+        <w:t xml:space="preserve"> ‘-</w:t>
+      </w:r>
+      <w:proofErr w:type="gramStart"/>
+      <w:r>
+        <w:t>‘ bukanlah</w:t>
+      </w:r>
+      <w:proofErr w:type="gramEnd"/>
+      <w:r>
+        <w:t xml:space="preserve"> </w:t>
       </w:r>
       <w:r>
         <w:t>penjumlahan</w:t>
@@ -1675,13 +2273,27 @@
         <w:rPr>
           <w:rFonts w:cstheme="minorHAnsi"/>
         </w:rPr>
-        <w:t>b. Perintah in</w:t>
-      </w:r>
+        <w:t xml:space="preserve">b. Perintah </w:t>
+      </w:r>
+      <w:proofErr w:type="gramStart"/>
       <w:r>
         <w:rPr>
           <w:rFonts w:cstheme="minorHAnsi"/>
         </w:rPr>
-        <w:t>put() berfungsi supaya kita dapat memasukkan data ketiak program dijalankan</w:t>
+        <w:t>in</w:t>
+      </w:r>
+      <w:r>
+        <w:rPr>
+          <w:rFonts w:cstheme="minorHAnsi"/>
+        </w:rPr>
+        <w:t>put(</w:t>
+      </w:r>
+      <w:proofErr w:type="gramEnd"/>
+      <w:r>
+        <w:rPr>
+          <w:rFonts w:cstheme="minorHAnsi"/>
+        </w:rPr>
+        <w:t>) berfungsi supaya kita dapat memasukkan data ketiak program dijalankan</w:t>
       </w:r>
     </w:p>
     <w:p>
@@ -1697,7 +2309,49 @@
         <w:rPr>
           <w:rFonts w:cstheme="minorHAnsi"/>
         </w:rPr>
-        <w:t>c. Perintah int() merupakan salah satu deklarasi tipe data. Int() mengartikan bahawa data yang digunakan merupakan tipe data integer atau bilangan bulat.</w:t>
+        <w:t xml:space="preserve">c. Perintah </w:t>
+      </w:r>
+      <w:proofErr w:type="gramStart"/>
+      <w:r>
+        <w:rPr>
+          <w:rFonts w:cstheme="minorHAnsi"/>
+        </w:rPr>
+        <w:t>int(</w:t>
+      </w:r>
+      <w:proofErr w:type="gramEnd"/>
+      <w:r>
+        <w:rPr>
+          <w:rFonts w:cstheme="minorHAnsi"/>
+        </w:rPr>
+        <w:t>) merupakan salah satu deklarasi t</w:t>
+      </w:r>
+      <w:r>
+        <w:rPr>
+          <w:rFonts w:cstheme="minorHAnsi"/>
+        </w:rPr>
+        <w:t xml:space="preserve">ipe data. </w:t>
+      </w:r>
+      <w:proofErr w:type="gramStart"/>
+      <w:r>
+        <w:rPr>
+          <w:rFonts w:cstheme="minorHAnsi"/>
+        </w:rPr>
+        <w:t>Int(</w:t>
+      </w:r>
+      <w:proofErr w:type="gramEnd"/>
+      <w:r>
+        <w:rPr>
+          <w:rFonts w:cstheme="minorHAnsi"/>
+        </w:rPr>
+        <w:t>) mengartikan bah</w:t>
+      </w:r>
+      <w:bookmarkStart w:id="0" w:name="_GoBack"/>
+      <w:bookmarkEnd w:id="0"/>
+      <w:r>
+        <w:rPr>
+          <w:rFonts w:cstheme="minorHAnsi"/>
+        </w:rPr>
+        <w:t>wa data yang digunakan merupakan tipe data integer atau bilangan bulat.</w:t>
       </w:r>
     </w:p>
     <w:p>
@@ -1708,8 +2362,13 @@
           <w:numId w:val="24"/>
         </w:numPr>
       </w:pPr>
-      <w:r>
-        <w:t xml:space="preserve">Apa yang terjadi jika perintah </w:t>
+      <w:proofErr w:type="gramStart"/>
+      <w:r>
+        <w:t>Apa</w:t>
+      </w:r>
+      <w:proofErr w:type="gramEnd"/>
+      <w:r>
+        <w:t xml:space="preserve"> yang terjadi jika perintah </w:t>
       </w:r>
       <w:r>
         <w:rPr>
@@ -1732,10 +2391,16 @@
       <w:r>
         <w:t>,</w:t>
       </w:r>
-      <w:bookmarkStart w:id="0" w:name="_GoBack"/>
-      <w:bookmarkEnd w:id="0"/>
-      <w:r>
-        <w:t xml:space="preserve"> tanggal dan waktu pada output tidak akan terbaca.</w:t>
+      <w:r>
+        <w:t xml:space="preserve"> tanggal dan waktu pada output tidak </w:t>
+      </w:r>
+      <w:proofErr w:type="gramStart"/>
+      <w:r>
+        <w:t>akan</w:t>
+      </w:r>
+      <w:proofErr w:type="gramEnd"/>
+      <w:r>
+        <w:t xml:space="preserve"> terbaca.</w:t>
       </w:r>
     </w:p>
     <w:p/>

</xml_diff>